<commit_message>
finish up qualitative work
</commit_message>
<xml_diff>
--- a/Data/Qualitative Assessment of Audio from the Field with scores.docx
+++ b/Data/Qualitative Assessment of Audio from the Field with scores.docx
@@ -6468,6 +6468,36 @@
         <w:t xml:space="preserve">Noise in the late recordings seems a higher pitch than in yellow </w:t>
       </w:r>
     </w:p>
+    <w:p>
+      <w:pPr>
+        <w:rPr>
+          <w:rFonts w:ascii="Arial" w:hAnsi="Arial" w:cs="Arial"/>
+          <w:lang w:val="en-US"/>
+        </w:rPr>
+      </w:pPr>
+      <w:r>
+        <w:rPr>
+          <w:rFonts w:ascii="Arial" w:hAnsi="Arial" w:cs="Arial"/>
+          <w:lang w:val="en-US"/>
+        </w:rPr>
+        <w:t>Early: not really any discernable signal outside of channel 2. Lots of horizontal lines in spectra</w:t>
+      </w:r>
+    </w:p>
+    <w:p>
+      <w:pPr>
+        <w:rPr>
+          <w:rFonts w:ascii="Arial" w:hAnsi="Arial" w:cs="Arial"/>
+          <w:lang w:val="en-US"/>
+        </w:rPr>
+      </w:pPr>
+      <w:r>
+        <w:rPr>
+          <w:rFonts w:ascii="Arial" w:hAnsi="Arial" w:cs="Arial"/>
+          <w:lang w:val="en-US"/>
+        </w:rPr>
+        <w:t>Late: Wind seems a lot more apparent, not sure if I can hear trills or just imagining</w:t>
+      </w:r>
+    </w:p>
     <w:tbl>
       <w:tblPr>
         <w:tblStyle w:val="TableGrid"/>
@@ -6609,6 +6639,13 @@
                 <w:lang w:val="en-US"/>
               </w:rPr>
             </w:pPr>
+            <w:r>
+              <w:rPr>
+                <w:rFonts w:ascii="Arial" w:hAnsi="Arial" w:cs="Arial"/>
+                <w:lang w:val="en-US"/>
+              </w:rPr>
+              <w:t>High bird trills and wind</w:t>
+            </w:r>
           </w:p>
         </w:tc>
         <w:tc>
@@ -6622,6 +6659,22 @@
                 <w:lang w:val="en-US"/>
               </w:rPr>
             </w:pPr>
+            <w:proofErr w:type="spellStart"/>
+            <w:r>
+              <w:rPr>
+                <w:rFonts w:ascii="Arial" w:hAnsi="Arial" w:cs="Arial"/>
+                <w:lang w:val="en-US"/>
+              </w:rPr>
+              <w:t>Aeroplane</w:t>
+            </w:r>
+            <w:proofErr w:type="spellEnd"/>
+            <w:r>
+              <w:rPr>
+                <w:rFonts w:ascii="Arial" w:hAnsi="Arial" w:cs="Arial"/>
+                <w:lang w:val="en-US"/>
+              </w:rPr>
+              <w:t>?</w:t>
+            </w:r>
           </w:p>
         </w:tc>
         <w:tc>
@@ -6635,6 +6688,13 @@
                 <w:lang w:val="en-US"/>
               </w:rPr>
             </w:pPr>
+            <w:r>
+              <w:rPr>
+                <w:rFonts w:ascii="Arial" w:hAnsi="Arial" w:cs="Arial"/>
+                <w:lang w:val="en-US"/>
+              </w:rPr>
+              <w:t>Loud Wind</w:t>
+            </w:r>
           </w:p>
         </w:tc>
       </w:tr>
@@ -6667,6 +6727,13 @@
                 <w:lang w:val="en-US"/>
               </w:rPr>
             </w:pPr>
+            <w:r>
+              <w:rPr>
+                <w:rFonts w:ascii="Arial" w:hAnsi="Arial" w:cs="Arial"/>
+                <w:lang w:val="en-US"/>
+              </w:rPr>
+              <w:t>FCFFFF</w:t>
+            </w:r>
           </w:p>
         </w:tc>
         <w:tc>
@@ -6680,6 +6747,22 @@
                 <w:lang w:val="en-US"/>
               </w:rPr>
             </w:pPr>
+            <w:r>
+              <w:rPr>
+                <w:rFonts w:ascii="Arial" w:hAnsi="Arial" w:cs="Arial"/>
+                <w:lang w:val="en-US"/>
+              </w:rPr>
+              <w:t>FF--</w:t>
+            </w:r>
+            <w:proofErr w:type="spellStart"/>
+            <w:r>
+              <w:rPr>
+                <w:rFonts w:ascii="Arial" w:hAnsi="Arial" w:cs="Arial"/>
+                <w:lang w:val="en-US"/>
+              </w:rPr>
+              <w:t>FF</w:t>
+            </w:r>
+            <w:proofErr w:type="spellEnd"/>
           </w:p>
         </w:tc>
         <w:tc>
@@ -6693,6 +6776,22 @@
                 <w:lang w:val="en-US"/>
               </w:rPr>
             </w:pPr>
+            <w:r>
+              <w:rPr>
+                <w:rFonts w:ascii="Arial" w:hAnsi="Arial" w:cs="Arial"/>
+                <w:lang w:val="en-US"/>
+              </w:rPr>
+              <w:t>FF--</w:t>
+            </w:r>
+            <w:proofErr w:type="spellStart"/>
+            <w:r>
+              <w:rPr>
+                <w:rFonts w:ascii="Arial" w:hAnsi="Arial" w:cs="Arial"/>
+                <w:lang w:val="en-US"/>
+              </w:rPr>
+              <w:t>FF</w:t>
+            </w:r>
+            <w:proofErr w:type="spellEnd"/>
           </w:p>
         </w:tc>
       </w:tr>
@@ -6732,6 +6831,13 @@
                 <w:lang w:val="en-US"/>
               </w:rPr>
             </w:pPr>
+            <w:r>
+              <w:rPr>
+                <w:rFonts w:ascii="Arial" w:hAnsi="Arial" w:cs="Arial"/>
+                <w:lang w:val="en-US"/>
+              </w:rPr>
+              <w:t>High trills</w:t>
+            </w:r>
           </w:p>
         </w:tc>
         <w:tc>
@@ -6745,6 +6851,13 @@
                 <w:lang w:val="en-US"/>
               </w:rPr>
             </w:pPr>
+            <w:r>
+              <w:rPr>
+                <w:rFonts w:ascii="Arial" w:hAnsi="Arial" w:cs="Arial"/>
+                <w:lang w:val="en-US"/>
+              </w:rPr>
+              <w:t>Wind?</w:t>
+            </w:r>
           </w:p>
         </w:tc>
         <w:tc>
@@ -6758,6 +6871,13 @@
                 <w:lang w:val="en-US"/>
               </w:rPr>
             </w:pPr>
+            <w:r>
+              <w:rPr>
+                <w:rFonts w:ascii="Arial" w:hAnsi="Arial" w:cs="Arial"/>
+                <w:lang w:val="en-US"/>
+              </w:rPr>
+              <w:t>Wind?</w:t>
+            </w:r>
           </w:p>
         </w:tc>
       </w:tr>
@@ -6790,6 +6910,13 @@
                 <w:lang w:val="en-US"/>
               </w:rPr>
             </w:pPr>
+            <w:r>
+              <w:rPr>
+                <w:rFonts w:ascii="Arial" w:hAnsi="Arial" w:cs="Arial"/>
+                <w:lang w:val="en-US"/>
+              </w:rPr>
+              <w:t>FCFFFF</w:t>
+            </w:r>
           </w:p>
         </w:tc>
         <w:tc>
@@ -6803,6 +6930,13 @@
                 <w:lang w:val="en-US"/>
               </w:rPr>
             </w:pPr>
+            <w:r>
+              <w:rPr>
+                <w:rFonts w:ascii="Arial" w:hAnsi="Arial" w:cs="Arial"/>
+                <w:lang w:val="en-US"/>
+              </w:rPr>
+              <w:t>FFFF--****</w:t>
+            </w:r>
           </w:p>
         </w:tc>
         <w:tc>
@@ -6816,6 +6950,13 @@
                 <w:lang w:val="en-US"/>
               </w:rPr>
             </w:pPr>
+            <w:r>
+              <w:rPr>
+                <w:rFonts w:ascii="Arial" w:hAnsi="Arial" w:cs="Arial"/>
+                <w:lang w:val="en-US"/>
+              </w:rPr>
+              <w:t>--FFFF</w:t>
+            </w:r>
           </w:p>
         </w:tc>
       </w:tr>
@@ -6855,6 +6996,13 @@
                 <w:lang w:val="en-US"/>
               </w:rPr>
             </w:pPr>
+            <w:r>
+              <w:rPr>
+                <w:rFonts w:ascii="Arial" w:hAnsi="Arial" w:cs="Arial"/>
+                <w:lang w:val="en-US"/>
+              </w:rPr>
+              <w:t>Trills</w:t>
+            </w:r>
           </w:p>
         </w:tc>
         <w:tc>
@@ -6868,6 +7016,13 @@
                 <w:lang w:val="en-US"/>
               </w:rPr>
             </w:pPr>
+            <w:r>
+              <w:rPr>
+                <w:rFonts w:ascii="Arial" w:hAnsi="Arial" w:cs="Arial"/>
+                <w:lang w:val="en-US"/>
+              </w:rPr>
+              <w:t>Trills?</w:t>
+            </w:r>
           </w:p>
         </w:tc>
         <w:tc>
@@ -6881,6 +7036,13 @@
                 <w:lang w:val="en-US"/>
               </w:rPr>
             </w:pPr>
+            <w:r>
+              <w:rPr>
+                <w:rFonts w:ascii="Arial" w:hAnsi="Arial" w:cs="Arial"/>
+                <w:lang w:val="en-US"/>
+              </w:rPr>
+              <w:t>??</w:t>
+            </w:r>
           </w:p>
         </w:tc>
       </w:tr>
@@ -6913,6 +7075,13 @@
                 <w:lang w:val="en-US"/>
               </w:rPr>
             </w:pPr>
+            <w:r>
+              <w:rPr>
+                <w:rFonts w:ascii="Arial" w:hAnsi="Arial" w:cs="Arial"/>
+                <w:lang w:val="en-US"/>
+              </w:rPr>
+              <w:t>FCFFFF</w:t>
+            </w:r>
           </w:p>
         </w:tc>
         <w:tc>
@@ -6926,6 +7095,22 @@
                 <w:lang w:val="en-US"/>
               </w:rPr>
             </w:pPr>
+            <w:r>
+              <w:rPr>
+                <w:rFonts w:ascii="Arial" w:hAnsi="Arial" w:cs="Arial"/>
+                <w:lang w:val="en-US"/>
+              </w:rPr>
+              <w:t>FF--</w:t>
+            </w:r>
+            <w:proofErr w:type="spellStart"/>
+            <w:r>
+              <w:rPr>
+                <w:rFonts w:ascii="Arial" w:hAnsi="Arial" w:cs="Arial"/>
+                <w:lang w:val="en-US"/>
+              </w:rPr>
+              <w:t>FF</w:t>
+            </w:r>
+            <w:proofErr w:type="spellEnd"/>
           </w:p>
         </w:tc>
         <w:tc>
@@ -6939,6 +7124,22 @@
                 <w:lang w:val="en-US"/>
               </w:rPr>
             </w:pPr>
+            <w:r>
+              <w:rPr>
+                <w:rFonts w:ascii="Arial" w:hAnsi="Arial" w:cs="Arial"/>
+                <w:lang w:val="en-US"/>
+              </w:rPr>
+              <w:t>FF--</w:t>
+            </w:r>
+            <w:proofErr w:type="spellStart"/>
+            <w:r>
+              <w:rPr>
+                <w:rFonts w:ascii="Arial" w:hAnsi="Arial" w:cs="Arial"/>
+                <w:lang w:val="en-US"/>
+              </w:rPr>
+              <w:t>FF</w:t>
+            </w:r>
+            <w:proofErr w:type="spellEnd"/>
           </w:p>
         </w:tc>
       </w:tr>
@@ -6978,6 +7179,13 @@
                 <w:lang w:val="en-US"/>
               </w:rPr>
             </w:pPr>
+            <w:r>
+              <w:rPr>
+                <w:rFonts w:ascii="Arial" w:hAnsi="Arial" w:cs="Arial"/>
+                <w:lang w:val="en-US"/>
+              </w:rPr>
+              <w:t>Lawnmower + Parakeets</w:t>
+            </w:r>
           </w:p>
         </w:tc>
         <w:tc>
@@ -6991,6 +7199,13 @@
                 <w:lang w:val="en-US"/>
               </w:rPr>
             </w:pPr>
+            <w:r>
+              <w:rPr>
+                <w:rFonts w:ascii="Arial" w:hAnsi="Arial" w:cs="Arial"/>
+                <w:lang w:val="en-US"/>
+              </w:rPr>
+              <w:t>Nothing? Maybe Trills?</w:t>
+            </w:r>
           </w:p>
         </w:tc>
         <w:tc>
@@ -7004,6 +7219,13 @@
                 <w:lang w:val="en-US"/>
               </w:rPr>
             </w:pPr>
+            <w:r>
+              <w:rPr>
+                <w:rFonts w:ascii="Arial" w:hAnsi="Arial" w:cs="Arial"/>
+                <w:lang w:val="en-US"/>
+              </w:rPr>
+              <w:t>Wind… maybe trills???</w:t>
+            </w:r>
           </w:p>
         </w:tc>
       </w:tr>
@@ -7036,6 +7258,13 @@
                 <w:lang w:val="en-US"/>
               </w:rPr>
             </w:pPr>
+            <w:r>
+              <w:rPr>
+                <w:rFonts w:ascii="Arial" w:hAnsi="Arial" w:cs="Arial"/>
+                <w:lang w:val="en-US"/>
+              </w:rPr>
+              <w:t>DCDDDD</w:t>
+            </w:r>
           </w:p>
         </w:tc>
         <w:tc>
@@ -7049,6 +7278,13 @@
                 <w:lang w:val="en-US"/>
               </w:rPr>
             </w:pPr>
+            <w:r>
+              <w:rPr>
+                <w:rFonts w:ascii="Arial" w:hAnsi="Arial" w:cs="Arial"/>
+                <w:lang w:val="en-US"/>
+              </w:rPr>
+              <w:t>FFFFFF</w:t>
+            </w:r>
           </w:p>
         </w:tc>
         <w:tc>
@@ -7062,6 +7298,22 @@
                 <w:lang w:val="en-US"/>
               </w:rPr>
             </w:pPr>
+            <w:r>
+              <w:rPr>
+                <w:rFonts w:ascii="Arial" w:hAnsi="Arial" w:cs="Arial"/>
+                <w:lang w:val="en-US"/>
+              </w:rPr>
+              <w:t>FF--</w:t>
+            </w:r>
+            <w:proofErr w:type="spellStart"/>
+            <w:r>
+              <w:rPr>
+                <w:rFonts w:ascii="Arial" w:hAnsi="Arial" w:cs="Arial"/>
+                <w:lang w:val="en-US"/>
+              </w:rPr>
+              <w:t>FF</w:t>
+            </w:r>
+            <w:proofErr w:type="spellEnd"/>
           </w:p>
         </w:tc>
       </w:tr>
@@ -7101,6 +7353,13 @@
                 <w:lang w:val="en-US"/>
               </w:rPr>
             </w:pPr>
+            <w:r>
+              <w:rPr>
+                <w:rFonts w:ascii="Arial" w:hAnsi="Arial" w:cs="Arial"/>
+                <w:lang w:val="en-US"/>
+              </w:rPr>
+              <w:t>Higher trills, maybe sparrows?</w:t>
+            </w:r>
           </w:p>
         </w:tc>
         <w:tc>
@@ -7114,6 +7373,13 @@
                 <w:lang w:val="en-US"/>
               </w:rPr>
             </w:pPr>
+            <w:r>
+              <w:rPr>
+                <w:rFonts w:ascii="Arial" w:hAnsi="Arial" w:cs="Arial"/>
+                <w:lang w:val="en-US"/>
+              </w:rPr>
+              <w:t>Plane?</w:t>
+            </w:r>
           </w:p>
         </w:tc>
         <w:tc>
@@ -7127,6 +7393,13 @@
                 <w:lang w:val="en-US"/>
               </w:rPr>
             </w:pPr>
+            <w:r>
+              <w:rPr>
+                <w:rFonts w:ascii="Arial" w:hAnsi="Arial" w:cs="Arial"/>
+                <w:lang w:val="en-US"/>
+              </w:rPr>
+              <w:t xml:space="preserve">Trills?? Wind? </w:t>
+            </w:r>
           </w:p>
         </w:tc>
       </w:tr>
@@ -7159,6 +7432,13 @@
                 <w:lang w:val="en-US"/>
               </w:rPr>
             </w:pPr>
+            <w:r>
+              <w:rPr>
+                <w:rFonts w:ascii="Arial" w:hAnsi="Arial" w:cs="Arial"/>
+                <w:lang w:val="en-US"/>
+              </w:rPr>
+              <w:t>FCFFFF</w:t>
+            </w:r>
           </w:p>
         </w:tc>
         <w:tc>
@@ -7172,6 +7452,13 @@
                 <w:lang w:val="en-US"/>
               </w:rPr>
             </w:pPr>
+            <w:r>
+              <w:rPr>
+                <w:rFonts w:ascii="Arial" w:hAnsi="Arial" w:cs="Arial"/>
+                <w:lang w:val="en-US"/>
+              </w:rPr>
+              <w:t>FFFFFF</w:t>
+            </w:r>
           </w:p>
         </w:tc>
         <w:tc>
@@ -7185,6 +7472,13 @@
                 <w:lang w:val="en-US"/>
               </w:rPr>
             </w:pPr>
+            <w:r>
+              <w:rPr>
+                <w:rFonts w:ascii="Arial" w:hAnsi="Arial" w:cs="Arial"/>
+                <w:lang w:val="en-US"/>
+              </w:rPr>
+              <w:t>--FFFF</w:t>
+            </w:r>
           </w:p>
         </w:tc>
       </w:tr>
@@ -7224,6 +7518,13 @@
                 <w:lang w:val="en-US"/>
               </w:rPr>
             </w:pPr>
+            <w:r>
+              <w:rPr>
+                <w:rFonts w:ascii="Arial" w:hAnsi="Arial" w:cs="Arial"/>
+                <w:lang w:val="en-US"/>
+              </w:rPr>
+              <w:t>Higher trills, Pigeon</w:t>
+            </w:r>
           </w:p>
         </w:tc>
         <w:tc>
@@ -7237,6 +7538,13 @@
                 <w:lang w:val="en-US"/>
               </w:rPr>
             </w:pPr>
+            <w:r>
+              <w:rPr>
+                <w:rFonts w:ascii="Arial" w:hAnsi="Arial" w:cs="Arial"/>
+                <w:lang w:val="en-US"/>
+              </w:rPr>
+              <w:t>Parakeet?</w:t>
+            </w:r>
           </w:p>
         </w:tc>
         <w:tc>
@@ -7250,6 +7558,13 @@
                 <w:lang w:val="en-US"/>
               </w:rPr>
             </w:pPr>
+            <w:r>
+              <w:rPr>
+                <w:rFonts w:ascii="Arial" w:hAnsi="Arial" w:cs="Arial"/>
+                <w:lang w:val="en-US"/>
+              </w:rPr>
+              <w:t>Plane?</w:t>
+            </w:r>
           </w:p>
         </w:tc>
       </w:tr>
@@ -7282,6 +7597,13 @@
                 <w:lang w:val="en-US"/>
               </w:rPr>
             </w:pPr>
+            <w:r>
+              <w:rPr>
+                <w:rFonts w:ascii="Arial" w:hAnsi="Arial" w:cs="Arial"/>
+                <w:lang w:val="en-US"/>
+              </w:rPr>
+              <w:t>FCFFDF</w:t>
+            </w:r>
           </w:p>
         </w:tc>
         <w:tc>
@@ -7295,6 +7617,13 @@
                 <w:lang w:val="en-US"/>
               </w:rPr>
             </w:pPr>
+            <w:r>
+              <w:rPr>
+                <w:rFonts w:ascii="Arial" w:hAnsi="Arial" w:cs="Arial"/>
+                <w:lang w:val="en-US"/>
+              </w:rPr>
+              <w:t>FF—FF****</w:t>
+            </w:r>
           </w:p>
         </w:tc>
         <w:tc>
@@ -7308,6 +7637,13 @@
                 <w:lang w:val="en-US"/>
               </w:rPr>
             </w:pPr>
+            <w:r>
+              <w:rPr>
+                <w:rFonts w:ascii="Arial" w:hAnsi="Arial" w:cs="Arial"/>
+                <w:lang w:val="en-US"/>
+              </w:rPr>
+              <w:t>FFFF--</w:t>
+            </w:r>
           </w:p>
         </w:tc>
       </w:tr>
@@ -7347,6 +7683,13 @@
                 <w:lang w:val="en-US"/>
               </w:rPr>
             </w:pPr>
+            <w:r>
+              <w:rPr>
+                <w:rFonts w:ascii="Arial" w:hAnsi="Arial" w:cs="Arial"/>
+                <w:lang w:val="en-US"/>
+              </w:rPr>
+              <w:t>Trills</w:t>
+            </w:r>
           </w:p>
         </w:tc>
         <w:tc>
@@ -7360,6 +7703,13 @@
                 <w:lang w:val="en-US"/>
               </w:rPr>
             </w:pPr>
+            <w:r>
+              <w:rPr>
+                <w:rFonts w:ascii="Arial" w:hAnsi="Arial" w:cs="Arial"/>
+                <w:lang w:val="en-US"/>
+              </w:rPr>
+              <w:t>Plane?</w:t>
+            </w:r>
           </w:p>
         </w:tc>
         <w:tc>
@@ -7373,6 +7723,29 @@
                 <w:lang w:val="en-US"/>
               </w:rPr>
             </w:pPr>
+            <w:r>
+              <w:rPr>
+                <w:rFonts w:ascii="Arial" w:hAnsi="Arial" w:cs="Arial"/>
+                <w:lang w:val="en-US"/>
+              </w:rPr>
+              <w:t xml:space="preserve">Wind? </w:t>
+            </w:r>
+            <w:proofErr w:type="spellStart"/>
+            <w:r>
+              <w:rPr>
+                <w:rFonts w:ascii="Arial" w:hAnsi="Arial" w:cs="Arial"/>
+                <w:lang w:val="en-US"/>
+              </w:rPr>
+              <w:t>Poss</w:t>
+            </w:r>
+            <w:proofErr w:type="spellEnd"/>
+            <w:r>
+              <w:rPr>
+                <w:rFonts w:ascii="Arial" w:hAnsi="Arial" w:cs="Arial"/>
+                <w:lang w:val="en-US"/>
+              </w:rPr>
+              <w:t xml:space="preserve"> Trills?</w:t>
+            </w:r>
           </w:p>
         </w:tc>
       </w:tr>
@@ -7405,6 +7778,13 @@
                 <w:lang w:val="en-US"/>
               </w:rPr>
             </w:pPr>
+            <w:r>
+              <w:rPr>
+                <w:rFonts w:ascii="Arial" w:hAnsi="Arial" w:cs="Arial"/>
+                <w:lang w:val="en-US"/>
+              </w:rPr>
+              <w:t>FCFFFF/FCFFDF</w:t>
+            </w:r>
           </w:p>
         </w:tc>
         <w:tc>
@@ -7418,6 +7798,22 @@
                 <w:lang w:val="en-US"/>
               </w:rPr>
             </w:pPr>
+            <w:r>
+              <w:rPr>
+                <w:rFonts w:ascii="Arial" w:hAnsi="Arial" w:cs="Arial"/>
+                <w:lang w:val="en-US"/>
+              </w:rPr>
+              <w:t>FF--</w:t>
+            </w:r>
+            <w:proofErr w:type="spellStart"/>
+            <w:r>
+              <w:rPr>
+                <w:rFonts w:ascii="Arial" w:hAnsi="Arial" w:cs="Arial"/>
+                <w:lang w:val="en-US"/>
+              </w:rPr>
+              <w:t>FF</w:t>
+            </w:r>
+            <w:proofErr w:type="spellEnd"/>
           </w:p>
         </w:tc>
         <w:tc>
@@ -7431,6 +7827,22 @@
                 <w:lang w:val="en-US"/>
               </w:rPr>
             </w:pPr>
+            <w:r>
+              <w:rPr>
+                <w:rFonts w:ascii="Arial" w:hAnsi="Arial" w:cs="Arial"/>
+                <w:lang w:val="en-US"/>
+              </w:rPr>
+              <w:t>FF--</w:t>
+            </w:r>
+            <w:proofErr w:type="spellStart"/>
+            <w:r>
+              <w:rPr>
+                <w:rFonts w:ascii="Arial" w:hAnsi="Arial" w:cs="Arial"/>
+                <w:lang w:val="en-US"/>
+              </w:rPr>
+              <w:t>FF</w:t>
+            </w:r>
+            <w:proofErr w:type="spellEnd"/>
           </w:p>
         </w:tc>
       </w:tr>
@@ -7470,6 +7882,13 @@
                 <w:lang w:val="en-US"/>
               </w:rPr>
             </w:pPr>
+            <w:r>
+              <w:rPr>
+                <w:rFonts w:ascii="Arial" w:hAnsi="Arial" w:cs="Arial"/>
+                <w:lang w:val="en-US"/>
+              </w:rPr>
+              <w:t xml:space="preserve">REALLY noisy trills </w:t>
+            </w:r>
           </w:p>
         </w:tc>
         <w:tc>
@@ -7483,6 +7902,13 @@
                 <w:lang w:val="en-US"/>
               </w:rPr>
             </w:pPr>
+            <w:r>
+              <w:rPr>
+                <w:rFonts w:ascii="Arial" w:hAnsi="Arial" w:cs="Arial"/>
+                <w:lang w:val="en-US"/>
+              </w:rPr>
+              <w:t>Possible trills and wind</w:t>
+            </w:r>
           </w:p>
         </w:tc>
         <w:tc>
@@ -7496,6 +7922,13 @@
                 <w:lang w:val="en-US"/>
               </w:rPr>
             </w:pPr>
+            <w:r>
+              <w:rPr>
+                <w:rFonts w:ascii="Arial" w:hAnsi="Arial" w:cs="Arial"/>
+                <w:lang w:val="en-US"/>
+              </w:rPr>
+              <w:t>Wind??</w:t>
+            </w:r>
           </w:p>
         </w:tc>
       </w:tr>
@@ -7528,6 +7961,13 @@
                 <w:lang w:val="en-US"/>
               </w:rPr>
             </w:pPr>
+            <w:r>
+              <w:rPr>
+                <w:rFonts w:ascii="Arial" w:hAnsi="Arial" w:cs="Arial"/>
+                <w:lang w:val="en-US"/>
+              </w:rPr>
+              <w:t>DCDDDD</w:t>
+            </w:r>
           </w:p>
         </w:tc>
         <w:tc>
@@ -7541,6 +7981,13 @@
                 <w:lang w:val="en-US"/>
               </w:rPr>
             </w:pPr>
+            <w:r>
+              <w:rPr>
+                <w:rFonts w:ascii="Arial" w:hAnsi="Arial" w:cs="Arial"/>
+                <w:lang w:val="en-US"/>
+              </w:rPr>
+              <w:t>--FFFF</w:t>
+            </w:r>
           </w:p>
         </w:tc>
         <w:tc>
@@ -7554,6 +8001,22 @@
                 <w:lang w:val="en-US"/>
               </w:rPr>
             </w:pPr>
+            <w:r>
+              <w:rPr>
+                <w:rFonts w:ascii="Arial" w:hAnsi="Arial" w:cs="Arial"/>
+                <w:lang w:val="en-US"/>
+              </w:rPr>
+              <w:t>FF--</w:t>
+            </w:r>
+            <w:proofErr w:type="spellStart"/>
+            <w:r>
+              <w:rPr>
+                <w:rFonts w:ascii="Arial" w:hAnsi="Arial" w:cs="Arial"/>
+                <w:lang w:val="en-US"/>
+              </w:rPr>
+              <w:t>FF</w:t>
+            </w:r>
+            <w:proofErr w:type="spellEnd"/>
           </w:p>
         </w:tc>
       </w:tr>
@@ -7593,6 +8056,13 @@
                 <w:lang w:val="en-US"/>
               </w:rPr>
             </w:pPr>
+            <w:r>
+              <w:rPr>
+                <w:rFonts w:ascii="Arial" w:hAnsi="Arial" w:cs="Arial"/>
+                <w:lang w:val="en-US"/>
+              </w:rPr>
+              <w:t>Trills</w:t>
+            </w:r>
           </w:p>
         </w:tc>
         <w:tc>
@@ -7606,6 +8076,13 @@
                 <w:lang w:val="en-US"/>
               </w:rPr>
             </w:pPr>
+            <w:r>
+              <w:rPr>
+                <w:rFonts w:ascii="Arial" w:hAnsi="Arial" w:cs="Arial"/>
+                <w:lang w:val="en-US"/>
+              </w:rPr>
+              <w:t>Car? Trills? Wind?</w:t>
+            </w:r>
           </w:p>
         </w:tc>
         <w:tc>
@@ -7619,6 +8096,13 @@
                 <w:lang w:val="en-US"/>
               </w:rPr>
             </w:pPr>
+            <w:r>
+              <w:rPr>
+                <w:rFonts w:ascii="Arial" w:hAnsi="Arial" w:cs="Arial"/>
+                <w:lang w:val="en-US"/>
+              </w:rPr>
+              <w:t>Maybe trills and wind</w:t>
+            </w:r>
           </w:p>
         </w:tc>
       </w:tr>
@@ -7651,6 +8135,13 @@
                 <w:lang w:val="en-US"/>
               </w:rPr>
             </w:pPr>
+            <w:r>
+              <w:rPr>
+                <w:rFonts w:ascii="Arial" w:hAnsi="Arial" w:cs="Arial"/>
+                <w:lang w:val="en-US"/>
+              </w:rPr>
+              <w:t>FCFFFF</w:t>
+            </w:r>
           </w:p>
         </w:tc>
         <w:tc>
@@ -7664,6 +8155,13 @@
                 <w:lang w:val="en-US"/>
               </w:rPr>
             </w:pPr>
+            <w:r>
+              <w:rPr>
+                <w:rFonts w:ascii="Arial" w:hAnsi="Arial" w:cs="Arial"/>
+                <w:lang w:val="en-US"/>
+              </w:rPr>
+              <w:t>FFFF--**</w:t>
+            </w:r>
           </w:p>
         </w:tc>
         <w:tc>
@@ -7677,6 +8175,13 @@
                 <w:lang w:val="en-US"/>
               </w:rPr>
             </w:pPr>
+            <w:r>
+              <w:rPr>
+                <w:rFonts w:ascii="Arial" w:hAnsi="Arial" w:cs="Arial"/>
+                <w:lang w:val="en-US"/>
+              </w:rPr>
+              <w:t>FFFF--</w:t>
+            </w:r>
           </w:p>
         </w:tc>
       </w:tr>
@@ -7701,6 +8206,7 @@
                 <w:rFonts w:ascii="Arial" w:hAnsi="Arial" w:cs="Arial"/>
                 <w:lang w:val="en-US"/>
               </w:rPr>
+              <w:lastRenderedPageBreak/>
               <w:t>10</w:t>
             </w:r>
           </w:p>
@@ -7716,6 +8222,29 @@
                 <w:lang w:val="en-US"/>
               </w:rPr>
             </w:pPr>
+            <w:r>
+              <w:rPr>
+                <w:rFonts w:ascii="Arial" w:hAnsi="Arial" w:cs="Arial"/>
+                <w:lang w:val="en-US"/>
+              </w:rPr>
+              <w:t xml:space="preserve">Really loud and </w:t>
+            </w:r>
+            <w:proofErr w:type="spellStart"/>
+            <w:r>
+              <w:rPr>
+                <w:rFonts w:ascii="Arial" w:hAnsi="Arial" w:cs="Arial"/>
+                <w:lang w:val="en-US"/>
+              </w:rPr>
+              <w:t>closeby</w:t>
+            </w:r>
+            <w:proofErr w:type="spellEnd"/>
+            <w:r>
+              <w:rPr>
+                <w:rFonts w:ascii="Arial" w:hAnsi="Arial" w:cs="Arial"/>
+                <w:lang w:val="en-US"/>
+              </w:rPr>
+              <w:t xml:space="preserve"> tweeting </w:t>
+            </w:r>
           </w:p>
         </w:tc>
         <w:tc>
@@ -7729,6 +8258,13 @@
                 <w:lang w:val="en-US"/>
               </w:rPr>
             </w:pPr>
+            <w:r>
+              <w:rPr>
+                <w:rFonts w:ascii="Arial" w:hAnsi="Arial" w:cs="Arial"/>
+                <w:lang w:val="en-US"/>
+              </w:rPr>
+              <w:t>??</w:t>
+            </w:r>
           </w:p>
         </w:tc>
         <w:tc>
@@ -7742,6 +8278,13 @@
                 <w:lang w:val="en-US"/>
               </w:rPr>
             </w:pPr>
+            <w:r>
+              <w:rPr>
+                <w:rFonts w:ascii="Arial" w:hAnsi="Arial" w:cs="Arial"/>
+                <w:lang w:val="en-US"/>
+              </w:rPr>
+              <w:t>Wind???</w:t>
+            </w:r>
           </w:p>
         </w:tc>
       </w:tr>
@@ -7774,6 +8317,13 @@
                 <w:lang w:val="en-US"/>
               </w:rPr>
             </w:pPr>
+            <w:r>
+              <w:rPr>
+                <w:rFonts w:ascii="Arial" w:hAnsi="Arial" w:cs="Arial"/>
+                <w:lang w:val="en-US"/>
+              </w:rPr>
+              <w:t>FCFFFF</w:t>
+            </w:r>
           </w:p>
         </w:tc>
         <w:tc>
@@ -7787,6 +8337,13 @@
                 <w:lang w:val="en-US"/>
               </w:rPr>
             </w:pPr>
+            <w:r>
+              <w:rPr>
+                <w:rFonts w:ascii="Arial" w:hAnsi="Arial" w:cs="Arial"/>
+                <w:lang w:val="en-US"/>
+              </w:rPr>
+              <w:t>FF—FF****</w:t>
+            </w:r>
           </w:p>
         </w:tc>
         <w:tc>
@@ -7800,6 +8357,13 @@
                 <w:lang w:val="en-US"/>
               </w:rPr>
             </w:pPr>
+            <w:r>
+              <w:rPr>
+                <w:rFonts w:ascii="Arial" w:hAnsi="Arial" w:cs="Arial"/>
+                <w:lang w:val="en-US"/>
+              </w:rPr>
+              <w:t>FFFF--****</w:t>
+            </w:r>
           </w:p>
         </w:tc>
       </w:tr>

</xml_diff>